<commit_message>
[UPDATE] Terry Dahlin's Policy
</commit_message>
<xml_diff>
--- a/assets/files/34142 Family and Local History.docx
+++ b/assets/files/34142 Family and Local History.docx
@@ -1,21 +1,17 @@
 
 <file path=word/document.xml><?xml version="1.0" encoding="utf-8"?>
-<w:document xmlns:wpc="http://schemas.microsoft.com/office/word/2010/wordprocessingCanvas" xmlns:mo="http://schemas.microsoft.com/office/mac/office/2008/main" xmlns:mc="http://schemas.openxmlformats.org/markup-compatibility/2006" xmlns:mv="urn:schemas-microsoft-com:mac:vml" xmlns:o="urn:schemas-microsoft-com:office:office" xmlns:r="http://schemas.openxmlformats.org/officeDocument/2006/relationships" xmlns:m="http://schemas.openxmlformats.org/officeDocument/2006/math" xmlns:v="urn:schemas-microsoft-com:vml" xmlns:wp14="http://schemas.microsoft.com/office/word/2010/wordprocessingDrawing" xmlns:wp="http://schemas.openxmlformats.org/drawingml/2006/wordprocessingDrawing" xmlns:w10="urn:schemas-microsoft-com:office:word" xmlns:w="http://schemas.openxmlformats.org/wordprocessingml/2006/main" xmlns:w14="http://schemas.microsoft.com/office/word/2010/wordml" xmlns:w15="http://schemas.microsoft.com/office/word/2012/wordml" xmlns:wpg="http://schemas.microsoft.com/office/word/2010/wordprocessingGroup" xmlns:wpi="http://schemas.microsoft.com/office/word/2010/wordprocessingInk" xmlns:wne="http://schemas.microsoft.com/office/word/2006/wordml" xmlns:wps="http://schemas.microsoft.com/office/word/2010/wordprocessingShape" mc:Ignorable="w14 w15 wp14">
+<w:document xmlns:wpc="http://schemas.microsoft.com/office/word/2010/wordprocessingCanvas" xmlns:cx="http://schemas.microsoft.com/office/drawing/2014/chartex" xmlns:cx1="http://schemas.microsoft.com/office/drawing/2015/9/8/chartex" xmlns:mc="http://schemas.openxmlformats.org/markup-compatibility/2006" xmlns:o="urn:schemas-microsoft-com:office:office" xmlns:r="http://schemas.openxmlformats.org/officeDocument/2006/relationships" xmlns:m="http://schemas.openxmlformats.org/officeDocument/2006/math" xmlns:v="urn:schemas-microsoft-com:vml" xmlns:wp14="http://schemas.microsoft.com/office/word/2010/wordprocessingDrawing" xmlns:wp="http://schemas.openxmlformats.org/drawingml/2006/wordprocessingDrawing" xmlns:w10="urn:schemas-microsoft-com:office:word" xmlns:w="http://schemas.openxmlformats.org/wordprocessingml/2006/main" xmlns:w14="http://schemas.microsoft.com/office/word/2010/wordml" xmlns:w15="http://schemas.microsoft.com/office/word/2012/wordml" xmlns:w16se="http://schemas.microsoft.com/office/word/2015/wordml/symex" xmlns:wpg="http://schemas.microsoft.com/office/word/2010/wordprocessingGroup" xmlns:wpi="http://schemas.microsoft.com/office/word/2010/wordprocessingInk" xmlns:wne="http://schemas.microsoft.com/office/word/2006/wordml" xmlns:wps="http://schemas.microsoft.com/office/word/2010/wordprocessingShape" mc:Ignorable="w14 w15 w16se wp14">
   <w:body>
     <w:p>
       <w:pPr>
-        <w:jc w:val="center"/>
         <w:rPr>
           <w:sz w:val="28"/>
           <w:szCs w:val="28"/>
         </w:rPr>
       </w:pPr>
-      <w:bookmarkStart w:id="0" w:name="_GoBack"/>
-      <w:bookmarkEnd w:id="0"/>
-    </w:p>
-    <w:p>
-      <w:pPr>
-        <w:jc w:val="center"/>
+    </w:p>
+    <w:p>
+      <w:pPr>
         <w:rPr>
           <w:sz w:val="28"/>
           <w:szCs w:val="28"/>
@@ -31,15 +27,31 @@
     </w:p>
     <w:p>
       <w:pPr>
-        <w:jc w:val="center"/>
         <w:rPr>
           <w:sz w:val="28"/>
           <w:szCs w:val="28"/>
         </w:rPr>
       </w:pPr>
-    </w:p>
-    <w:p>
-      <w:pPr>
+      <w:r>
+        <w:rPr>
+          <w:sz w:val="28"/>
+          <w:szCs w:val="28"/>
+        </w:rPr>
+        <w:t>September 13, 2017</w:t>
+      </w:r>
+    </w:p>
+    <w:p>
+      <w:pPr>
+        <w:jc w:val="both"/>
+        <w:rPr>
+          <w:sz w:val="28"/>
+          <w:szCs w:val="28"/>
+        </w:rPr>
+      </w:pPr>
+    </w:p>
+    <w:p>
+      <w:pPr>
+        <w:jc w:val="both"/>
         <w:rPr>
           <w:szCs w:val="24"/>
         </w:rPr>
@@ -59,6 +71,15 @@
     </w:p>
     <w:p>
       <w:pPr>
+        <w:jc w:val="both"/>
+        <w:rPr>
+          <w:szCs w:val="24"/>
+        </w:rPr>
+      </w:pPr>
+    </w:p>
+    <w:p>
+      <w:pPr>
+        <w:jc w:val="both"/>
         <w:rPr>
           <w:szCs w:val="24"/>
         </w:rPr>
@@ -72,21 +93,32 @@
     </w:p>
     <w:p>
       <w:pPr>
+        <w:jc w:val="both"/>
         <w:rPr>
           <w:b/>
           <w:szCs w:val="24"/>
         </w:rPr>
       </w:pPr>
-      <w:r>
+    </w:p>
+    <w:p>
+      <w:pPr>
+        <w:jc w:val="both"/>
         <w:rPr>
           <w:b/>
           <w:szCs w:val="24"/>
         </w:rPr>
+      </w:pPr>
+      <w:r>
+        <w:rPr>
+          <w:b/>
+          <w:szCs w:val="24"/>
+        </w:rPr>
         <w:t>Annual Budget Allocation</w:t>
       </w:r>
     </w:p>
     <w:p>
       <w:pPr>
+        <w:jc w:val="both"/>
         <w:rPr>
           <w:szCs w:val="24"/>
         </w:rPr>
@@ -112,20 +144,31 @@
     </w:p>
     <w:p>
       <w:pPr>
-        <w:rPr>
-          <w:szCs w:val="24"/>
-        </w:rPr>
-      </w:pPr>
-      <w:r>
+        <w:jc w:val="both"/>
         <w:rPr>
           <w:b/>
           <w:szCs w:val="24"/>
         </w:rPr>
+      </w:pPr>
+    </w:p>
+    <w:p>
+      <w:pPr>
+        <w:jc w:val="both"/>
+        <w:rPr>
+          <w:szCs w:val="24"/>
+        </w:rPr>
+      </w:pPr>
+      <w:r>
+        <w:rPr>
+          <w:b/>
+          <w:szCs w:val="24"/>
+        </w:rPr>
         <w:t>Overview</w:t>
       </w:r>
     </w:p>
     <w:p>
       <w:pPr>
+        <w:jc w:val="both"/>
         <w:rPr>
           <w:szCs w:val="24"/>
         </w:rPr>
@@ -139,6 +182,15 @@
     </w:p>
     <w:p>
       <w:pPr>
+        <w:jc w:val="both"/>
+        <w:rPr>
+          <w:szCs w:val="24"/>
+        </w:rPr>
+      </w:pPr>
+    </w:p>
+    <w:p>
+      <w:pPr>
+        <w:jc w:val="both"/>
         <w:rPr>
           <w:szCs w:val="24"/>
         </w:rPr>
@@ -171,13 +223,19 @@
         <w:rPr>
           <w:szCs w:val="24"/>
         </w:rPr>
-        <w:t>, and Accessible Archives</w:t>
-      </w:r>
-      <w:r>
-        <w:rPr>
-          <w:szCs w:val="24"/>
-        </w:rPr>
-        <w:t xml:space="preserve">.  </w:t>
+        <w:t>, MyHeritage, and Accessible Archives</w:t>
+      </w:r>
+      <w:r>
+        <w:rPr>
+          <w:szCs w:val="24"/>
+        </w:rPr>
+        <w:t>.</w:t>
+      </w:r>
+      <w:r>
+        <w:rPr>
+          <w:szCs w:val="24"/>
+        </w:rPr>
+        <w:t xml:space="preserve">  </w:t>
       </w:r>
       <w:r>
         <w:rPr>
@@ -195,13 +253,123 @@
         <w:rPr>
           <w:szCs w:val="24"/>
         </w:rPr>
-        <w:t xml:space="preserve">expenditures for subscriptions to large databases.  </w:t>
-      </w:r>
-      <w:r>
-        <w:rPr>
-          <w:szCs w:val="24"/>
-        </w:rPr>
-        <w:t xml:space="preserve">There is still significant publishing of print monographs, but the publication of print journals has diminished somewhat.  The </w:t>
+        <w:t>expenditures for subscrip</w:t>
+      </w:r>
+      <w:r>
+        <w:rPr>
+          <w:szCs w:val="24"/>
+        </w:rPr>
+        <w:t>tions to large databases.</w:t>
+      </w:r>
+    </w:p>
+    <w:p>
+      <w:pPr>
+        <w:jc w:val="both"/>
+        <w:rPr>
+          <w:szCs w:val="24"/>
+        </w:rPr>
+      </w:pPr>
+    </w:p>
+    <w:p>
+      <w:pPr>
+        <w:jc w:val="both"/>
+        <w:rPr>
+          <w:szCs w:val="24"/>
+        </w:rPr>
+      </w:pPr>
+      <w:r>
+        <w:rPr>
+          <w:szCs w:val="24"/>
+        </w:rPr>
+        <w:t xml:space="preserve">There is still significant </w:t>
+      </w:r>
+      <w:r>
+        <w:rPr>
+          <w:szCs w:val="24"/>
+        </w:rPr>
+        <w:t>publishing</w:t>
+      </w:r>
+      <w:r>
+        <w:rPr>
+          <w:szCs w:val="24"/>
+        </w:rPr>
+        <w:t xml:space="preserve"> of print monographs in family and local history.  </w:t>
+      </w:r>
+      <w:r>
+        <w:rPr>
+          <w:szCs w:val="24"/>
+        </w:rPr>
+        <w:t>E-books are becomin</w:t>
+      </w:r>
+      <w:r>
+        <w:rPr>
+          <w:szCs w:val="24"/>
+        </w:rPr>
+        <w:t xml:space="preserve">g more available, but usually they </w:t>
+      </w:r>
+      <w:proofErr w:type="gramStart"/>
+      <w:r>
+        <w:rPr>
+          <w:szCs w:val="24"/>
+        </w:rPr>
+        <w:t>are produced</w:t>
+      </w:r>
+      <w:proofErr w:type="gramEnd"/>
+      <w:r>
+        <w:rPr>
+          <w:szCs w:val="24"/>
+        </w:rPr>
+        <w:t xml:space="preserve"> by small associations as unique publicatio</w:t>
+      </w:r>
+      <w:r>
+        <w:rPr>
+          <w:szCs w:val="24"/>
+        </w:rPr>
+        <w:t>ns and not as part of large, well-</w:t>
+      </w:r>
+      <w:r>
+        <w:rPr>
+          <w:szCs w:val="24"/>
+        </w:rPr>
+        <w:t xml:space="preserve">organized e-book databases. </w:t>
+      </w:r>
+      <w:r>
+        <w:rPr>
+          <w:szCs w:val="24"/>
+        </w:rPr>
+        <w:t>P</w:t>
+      </w:r>
+      <w:r>
+        <w:rPr>
+          <w:szCs w:val="24"/>
+        </w:rPr>
+        <w:t>rint periodicals</w:t>
+      </w:r>
+      <w:r>
+        <w:rPr>
+          <w:szCs w:val="24"/>
+        </w:rPr>
+        <w:t xml:space="preserve"> still exist for these subjects, but some periodicals </w:t>
+      </w:r>
+      <w:proofErr w:type="gramStart"/>
+      <w:r>
+        <w:rPr>
+          <w:szCs w:val="24"/>
+        </w:rPr>
+        <w:t>are being transferred</w:t>
+      </w:r>
+      <w:proofErr w:type="gramEnd"/>
+      <w:r>
+        <w:rPr>
+          <w:szCs w:val="24"/>
+        </w:rPr>
+        <w:t xml:space="preserve"> to electronic form.  </w:t>
+      </w:r>
+      <w:r>
+        <w:rPr>
+          <w:szCs w:val="24"/>
+        </w:rPr>
+        <w:t xml:space="preserve">The </w:t>
       </w:r>
       <w:r>
         <w:rPr>
@@ -243,11 +411,107 @@
         <w:rPr>
           <w:szCs w:val="24"/>
         </w:rPr>
-        <w:t xml:space="preserve">  The library collects both new and retrospective materials that meet the needs of university faculty and students.</w:t>
-      </w:r>
-    </w:p>
-    <w:p>
-      <w:pPr>
+        <w:t xml:space="preserve">  </w:t>
+      </w:r>
+      <w:proofErr w:type="spellStart"/>
+      <w:r>
+        <w:rPr>
+          <w:szCs w:val="24"/>
+        </w:rPr>
+        <w:t>FamilySearch’s</w:t>
+      </w:r>
+      <w:proofErr w:type="spellEnd"/>
+      <w:r>
+        <w:rPr>
+          <w:szCs w:val="24"/>
+        </w:rPr>
+        <w:t xml:space="preserve"> elimination of the </w:t>
+      </w:r>
+      <w:r>
+        <w:rPr>
+          <w:szCs w:val="24"/>
+        </w:rPr>
+        <w:t>microform-lending</w:t>
+      </w:r>
+      <w:r>
+        <w:rPr>
+          <w:szCs w:val="24"/>
+        </w:rPr>
+        <w:t xml:space="preserve"> program in September 2017</w:t>
+      </w:r>
+      <w:r>
+        <w:rPr>
+          <w:szCs w:val="24"/>
+        </w:rPr>
+        <w:t xml:space="preserve"> has accelerated</w:t>
+      </w:r>
+      <w:r>
+        <w:rPr>
+          <w:szCs w:val="24"/>
+        </w:rPr>
+        <w:t xml:space="preserve"> a process that most likely will lead to more family and local history sources </w:t>
+      </w:r>
+      <w:proofErr w:type="gramStart"/>
+      <w:r>
+        <w:rPr>
+          <w:szCs w:val="24"/>
+        </w:rPr>
+        <w:t>being produced</w:t>
+      </w:r>
+      <w:proofErr w:type="gramEnd"/>
+      <w:r>
+        <w:rPr>
+          <w:szCs w:val="24"/>
+        </w:rPr>
+        <w:t xml:space="preserve"> digitally.</w:t>
+      </w:r>
+      <w:r>
+        <w:rPr>
+          <w:szCs w:val="24"/>
+        </w:rPr>
+        <w:t xml:space="preserve"> </w:t>
+      </w:r>
+      <w:r>
+        <w:rPr>
+          <w:szCs w:val="24"/>
+        </w:rPr>
+        <w:t xml:space="preserve"> </w:t>
+      </w:r>
+    </w:p>
+    <w:p>
+      <w:pPr>
+        <w:jc w:val="both"/>
+        <w:rPr>
+          <w:szCs w:val="24"/>
+        </w:rPr>
+      </w:pPr>
+    </w:p>
+    <w:p>
+      <w:pPr>
+        <w:jc w:val="both"/>
+        <w:rPr>
+          <w:szCs w:val="24"/>
+        </w:rPr>
+      </w:pPr>
+      <w:r>
+        <w:rPr>
+          <w:szCs w:val="24"/>
+        </w:rPr>
+        <w:t>The library collects both new and retrospective materials that meet the needs of university faculty and students.</w:t>
+      </w:r>
+    </w:p>
+    <w:p>
+      <w:pPr>
+        <w:jc w:val="both"/>
+        <w:rPr>
+          <w:b/>
+          <w:szCs w:val="24"/>
+        </w:rPr>
+      </w:pPr>
+    </w:p>
+    <w:p>
+      <w:pPr>
+        <w:jc w:val="both"/>
         <w:rPr>
           <w:szCs w:val="24"/>
         </w:rPr>
@@ -274,6 +538,7 @@
           <w:ilvl w:val="0"/>
           <w:numId w:val="1"/>
         </w:numPr>
+        <w:jc w:val="left"/>
         <w:rPr>
           <w:szCs w:val="24"/>
         </w:rPr>
@@ -288,7 +553,13 @@
         <w:rPr>
           <w:szCs w:val="24"/>
         </w:rPr>
-        <w:t>-Genealogy</w:t>
+        <w:t>/</w:t>
+      </w:r>
+      <w:r>
+        <w:rPr>
+          <w:szCs w:val="24"/>
+        </w:rPr>
+        <w:t>Genealogy</w:t>
       </w:r>
       <w:r>
         <w:rPr>
@@ -310,15 +581,22 @@
           <w:ilvl w:val="0"/>
           <w:numId w:val="1"/>
         </w:numPr>
-        <w:rPr>
-          <w:szCs w:val="24"/>
-        </w:rPr>
-      </w:pPr>
-      <w:r>
-        <w:rPr>
-          <w:szCs w:val="24"/>
-        </w:rPr>
-        <w:t xml:space="preserve">Minor in Family History-Genealogy </w:t>
+        <w:jc w:val="left"/>
+        <w:rPr>
+          <w:szCs w:val="24"/>
+        </w:rPr>
+      </w:pPr>
+      <w:r>
+        <w:rPr>
+          <w:szCs w:val="24"/>
+        </w:rPr>
+        <w:t>Minor in Family History/</w:t>
+      </w:r>
+      <w:r>
+        <w:rPr>
+          <w:szCs w:val="24"/>
+        </w:rPr>
+        <w:t xml:space="preserve">Genealogy </w:t>
       </w:r>
       <w:r>
         <w:rPr>
@@ -334,6 +612,7 @@
           <w:ilvl w:val="0"/>
           <w:numId w:val="1"/>
         </w:numPr>
+        <w:jc w:val="left"/>
         <w:rPr>
           <w:szCs w:val="24"/>
         </w:rPr>
@@ -359,6 +638,16 @@
     </w:p>
     <w:p>
       <w:pPr>
+        <w:ind w:left="360"/>
+        <w:jc w:val="left"/>
+        <w:rPr>
+          <w:szCs w:val="24"/>
+        </w:rPr>
+      </w:pPr>
+    </w:p>
+    <w:p>
+      <w:pPr>
+        <w:jc w:val="both"/>
         <w:rPr>
           <w:szCs w:val="24"/>
         </w:rPr>
@@ -378,15 +667,22 @@
           <w:ilvl w:val="0"/>
           <w:numId w:val="1"/>
         </w:numPr>
-        <w:rPr>
-          <w:szCs w:val="24"/>
-        </w:rPr>
-      </w:pPr>
-      <w:r>
-        <w:rPr>
-          <w:szCs w:val="24"/>
-        </w:rPr>
-        <w:t>Church History and Doctrine</w:t>
+        <w:jc w:val="left"/>
+        <w:rPr>
+          <w:szCs w:val="24"/>
+        </w:rPr>
+      </w:pPr>
+      <w:r>
+        <w:rPr>
+          <w:szCs w:val="24"/>
+        </w:rPr>
+        <w:t>C</w:t>
+      </w:r>
+      <w:r>
+        <w:rPr>
+          <w:szCs w:val="24"/>
+        </w:rPr>
+        <w:t>hurch History and Doctrine</w:t>
       </w:r>
       <w:r>
         <w:rPr>
@@ -416,7 +712,13 @@
         <w:rPr>
           <w:szCs w:val="24"/>
         </w:rPr>
-        <w:t>Introduction to Family History (Genealogy)</w:t>
+        <w:t>Introducti</w:t>
+      </w:r>
+      <w:r>
+        <w:rPr>
+          <w:szCs w:val="24"/>
+        </w:rPr>
+        <w:t>on to Family History/Genealogy</w:t>
       </w:r>
     </w:p>
     <w:p>
@@ -426,15 +728,35 @@
           <w:ilvl w:val="0"/>
           <w:numId w:val="1"/>
         </w:numPr>
-        <w:rPr>
-          <w:szCs w:val="24"/>
-        </w:rPr>
-      </w:pPr>
-      <w:r>
-        <w:rPr>
-          <w:szCs w:val="24"/>
-        </w:rPr>
-        <w:t>Church History and Doctrine 261 – Honors Introduction to Family History (Genealogy)</w:t>
+        <w:jc w:val="left"/>
+        <w:rPr>
+          <w:szCs w:val="24"/>
+        </w:rPr>
+      </w:pPr>
+      <w:r>
+        <w:rPr>
+          <w:szCs w:val="24"/>
+        </w:rPr>
+        <w:lastRenderedPageBreak/>
+        <w:t>Church History and Doctrine 293R – Courses offered in alternating semesters on Native American Family History; French and Italian Family History; Latin American, Spanish, and Portuguese Family History; Slavic Family Hi</w:t>
+      </w:r>
+      <w:r>
+        <w:rPr>
+          <w:szCs w:val="24"/>
+        </w:rPr>
+        <w:t xml:space="preserve">story; Germanic Family History; </w:t>
+      </w:r>
+      <w:r>
+        <w:rPr>
+          <w:szCs w:val="24"/>
+        </w:rPr>
+        <w:t xml:space="preserve">Specialized Studies in Family History (Genealogy); LDS Family History; United States and Canada Family History; British Family History; </w:t>
+      </w:r>
+      <w:r>
+        <w:rPr>
+          <w:szCs w:val="24"/>
+        </w:rPr>
+        <w:t>and Scandinavian Family History</w:t>
       </w:r>
     </w:p>
     <w:p>
@@ -444,78 +766,40 @@
           <w:ilvl w:val="0"/>
           <w:numId w:val="1"/>
         </w:numPr>
-        <w:rPr>
-          <w:szCs w:val="24"/>
-        </w:rPr>
-      </w:pPr>
-      <w:r>
-        <w:rPr>
-          <w:szCs w:val="24"/>
-        </w:rPr>
-        <w:t>Church History and Doctrine 293R – Courses offered in alternating semesters on Native American Family History; French and Italian Family History; Latin American, Spanish, and Portuguese Family History; Slavic Family Hi</w:t>
-      </w:r>
-      <w:r>
-        <w:rPr>
-          <w:szCs w:val="24"/>
-        </w:rPr>
-        <w:t xml:space="preserve">story; Germanic Family History; </w:t>
-      </w:r>
-      <w:r>
-        <w:rPr>
-          <w:szCs w:val="24"/>
-        </w:rPr>
-        <w:t>Specialized Studies in Family History (Genealogy); LDS Family History; United States and Canada Family History; British Family History; and Scandinavian Family History.</w:t>
-      </w:r>
-    </w:p>
-    <w:p>
-      <w:pPr>
-        <w:pStyle w:val="ListParagraph"/>
-        <w:numPr>
-          <w:ilvl w:val="0"/>
-          <w:numId w:val="1"/>
-        </w:numPr>
-        <w:rPr>
-          <w:szCs w:val="24"/>
-        </w:rPr>
-      </w:pPr>
-      <w:r>
-        <w:rPr>
-          <w:szCs w:val="24"/>
-        </w:rPr>
-        <w:t xml:space="preserve">Church History and Doctrine 393R – Courses offered in alternating semesters on Family History in Great Britain; </w:t>
-      </w:r>
-      <w:r>
-        <w:rPr>
-          <w:szCs w:val="24"/>
-        </w:rPr>
-        <w:t xml:space="preserve">and </w:t>
-      </w:r>
-      <w:r>
-        <w:rPr>
-          <w:szCs w:val="24"/>
-        </w:rPr>
-        <w:t>Honors: F</w:t>
-      </w:r>
-      <w:r>
-        <w:rPr>
-          <w:szCs w:val="24"/>
-        </w:rPr>
-        <w:t>amily History in Great Britain.</w:t>
-      </w:r>
-    </w:p>
-    <w:p>
-      <w:pPr>
+        <w:jc w:val="left"/>
+        <w:rPr>
+          <w:szCs w:val="24"/>
+        </w:rPr>
+      </w:pPr>
+      <w:r>
+        <w:rPr>
+          <w:szCs w:val="24"/>
+        </w:rPr>
+        <w:t>History 217 – Family Historian’s Craft</w:t>
+      </w:r>
+    </w:p>
+    <w:p>
+      <w:pPr>
+        <w:jc w:val="both"/>
         <w:rPr>
           <w:b/>
           <w:szCs w:val="24"/>
         </w:rPr>
       </w:pPr>
-      <w:r>
+    </w:p>
+    <w:p>
+      <w:pPr>
+        <w:jc w:val="both"/>
         <w:rPr>
           <w:b/>
           <w:szCs w:val="24"/>
         </w:rPr>
-        <w:lastRenderedPageBreak/>
+      </w:pPr>
+      <w:r>
+        <w:rPr>
+          <w:b/>
+          <w:szCs w:val="24"/>
+        </w:rPr>
         <w:t>Research Interests</w:t>
       </w:r>
     </w:p>
@@ -526,6 +810,7 @@
           <w:ilvl w:val="0"/>
           <w:numId w:val="2"/>
         </w:numPr>
+        <w:jc w:val="left"/>
         <w:rPr>
           <w:szCs w:val="24"/>
         </w:rPr>
@@ -556,6 +841,7 @@
           <w:ilvl w:val="0"/>
           <w:numId w:val="2"/>
         </w:numPr>
+        <w:jc w:val="left"/>
         <w:rPr>
           <w:szCs w:val="24"/>
         </w:rPr>
@@ -574,6 +860,7 @@
           <w:ilvl w:val="0"/>
           <w:numId w:val="2"/>
         </w:numPr>
+        <w:jc w:val="left"/>
         <w:rPr>
           <w:szCs w:val="24"/>
         </w:rPr>
@@ -592,6 +879,7 @@
           <w:ilvl w:val="0"/>
           <w:numId w:val="2"/>
         </w:numPr>
+        <w:jc w:val="left"/>
         <w:rPr>
           <w:szCs w:val="24"/>
         </w:rPr>
@@ -630,7 +918,19 @@
         <w:rPr>
           <w:szCs w:val="24"/>
         </w:rPr>
-        <w:t xml:space="preserve">ory research, </w:t>
+        <w:t>ory research</w:t>
+      </w:r>
+      <w:r>
+        <w:rPr>
+          <w:szCs w:val="24"/>
+        </w:rPr>
+        <w:t>, Native American family history research,</w:t>
+      </w:r>
+      <w:r>
+        <w:rPr>
+          <w:szCs w:val="24"/>
+        </w:rPr>
+        <w:t xml:space="preserve"> and </w:t>
       </w:r>
       <w:r>
         <w:rPr>
@@ -648,25 +948,36 @@
         <w:rPr>
           <w:szCs w:val="24"/>
         </w:rPr>
-        <w:t>, or Native American research.</w:t>
-      </w:r>
-    </w:p>
-    <w:p>
-      <w:pPr>
-        <w:rPr>
-          <w:szCs w:val="24"/>
-        </w:rPr>
-      </w:pPr>
-      <w:r>
+        <w:t>.</w:t>
+      </w:r>
+    </w:p>
+    <w:p>
+      <w:pPr>
+        <w:jc w:val="both"/>
         <w:rPr>
           <w:b/>
           <w:szCs w:val="24"/>
         </w:rPr>
+      </w:pPr>
+    </w:p>
+    <w:p>
+      <w:pPr>
+        <w:jc w:val="both"/>
+        <w:rPr>
+          <w:szCs w:val="24"/>
+        </w:rPr>
+      </w:pPr>
+      <w:r>
+        <w:rPr>
+          <w:b/>
+          <w:szCs w:val="24"/>
+        </w:rPr>
         <w:t>Departments/Disciplines/Programs</w:t>
       </w:r>
     </w:p>
     <w:p>
       <w:pPr>
+        <w:jc w:val="left"/>
         <w:rPr>
           <w:szCs w:val="24"/>
         </w:rPr>
@@ -685,6 +996,7 @@
           <w:ilvl w:val="0"/>
           <w:numId w:val="3"/>
         </w:numPr>
+        <w:jc w:val="left"/>
         <w:rPr>
           <w:szCs w:val="24"/>
         </w:rPr>
@@ -703,6 +1015,7 @@
           <w:ilvl w:val="0"/>
           <w:numId w:val="3"/>
         </w:numPr>
+        <w:jc w:val="left"/>
         <w:rPr>
           <w:szCs w:val="24"/>
         </w:rPr>
@@ -721,6 +1034,7 @@
           <w:ilvl w:val="0"/>
           <w:numId w:val="3"/>
         </w:numPr>
+        <w:jc w:val="left"/>
         <w:rPr>
           <w:szCs w:val="24"/>
         </w:rPr>
@@ -739,6 +1053,7 @@
           <w:ilvl w:val="0"/>
           <w:numId w:val="3"/>
         </w:numPr>
+        <w:jc w:val="left"/>
         <w:rPr>
           <w:szCs w:val="24"/>
         </w:rPr>
@@ -758,15 +1073,61 @@
     </w:p>
     <w:p>
       <w:pPr>
-        <w:rPr>
-          <w:szCs w:val="24"/>
-        </w:rPr>
-      </w:pPr>
-      <w:r>
-        <w:rPr>
-          <w:szCs w:val="24"/>
-        </w:rPr>
-        <w:t xml:space="preserve">The </w:t>
+        <w:pStyle w:val="ListParagraph"/>
+        <w:numPr>
+          <w:ilvl w:val="0"/>
+          <w:numId w:val="3"/>
+        </w:numPr>
+        <w:jc w:val="left"/>
+        <w:rPr>
+          <w:szCs w:val="24"/>
+        </w:rPr>
+      </w:pPr>
+      <w:r>
+        <w:rPr>
+          <w:szCs w:val="24"/>
+        </w:rPr>
+        <w:t xml:space="preserve">Department of Computer Science </w:t>
+      </w:r>
+      <w:r>
+        <w:rPr>
+          <w:szCs w:val="24"/>
+        </w:rPr>
+        <w:t>Family History Technology Lab</w:t>
+      </w:r>
+    </w:p>
+    <w:p>
+      <w:pPr>
+        <w:jc w:val="left"/>
+        <w:rPr>
+          <w:szCs w:val="24"/>
+        </w:rPr>
+      </w:pPr>
+    </w:p>
+    <w:p>
+      <w:pPr>
+        <w:jc w:val="left"/>
+        <w:rPr>
+          <w:szCs w:val="24"/>
+        </w:rPr>
+      </w:pPr>
+      <w:r>
+        <w:rPr>
+          <w:szCs w:val="24"/>
+        </w:rPr>
+        <w:t>The</w:t>
+      </w:r>
+      <w:r>
+        <w:rPr>
+          <w:szCs w:val="24"/>
+        </w:rPr>
+        <w:t xml:space="preserve"> History Department manages the</w:t>
+      </w:r>
+      <w:r>
+        <w:rPr>
+          <w:szCs w:val="24"/>
+        </w:rPr>
+        <w:t xml:space="preserve"> </w:t>
       </w:r>
       <w:r>
         <w:rPr>
@@ -784,37 +1145,189 @@
         <w:rPr>
           <w:szCs w:val="24"/>
         </w:rPr>
-        <w:t>y history (genealogy) is managed</w:t>
-      </w:r>
-      <w:r>
-        <w:rPr>
-          <w:szCs w:val="24"/>
-        </w:rPr>
-        <w:t xml:space="preserve"> by the Histo</w:t>
-      </w:r>
-      <w:r>
-        <w:rPr>
-          <w:szCs w:val="24"/>
-        </w:rPr>
-        <w:t>ry Department.  A number of family history courses are managed by the Church History Department.</w:t>
-      </w:r>
-      <w:r>
-        <w:rPr>
-          <w:szCs w:val="24"/>
-        </w:rPr>
-        <w:t xml:space="preserve">  The Center for Family History and Genealogy serves as a research</w:t>
-      </w:r>
-      <w:r>
-        <w:rPr>
-          <w:szCs w:val="24"/>
-        </w:rPr>
-        <w:t xml:space="preserve"> and training</w:t>
-      </w:r>
-      <w:r>
-        <w:rPr>
-          <w:szCs w:val="24"/>
-        </w:rPr>
-        <w:t xml:space="preserve"> arm of the History Department.  The Bachelor of General Studies degree track in family history (genealogy) is managed by the Division of Continuing Education.  The involvement of several campus units increases the complexity of interactions and require</w:t>
+        <w:t>y history/g</w:t>
+      </w:r>
+      <w:r>
+        <w:rPr>
+          <w:szCs w:val="24"/>
+        </w:rPr>
+        <w:t>enealogy</w:t>
+      </w:r>
+      <w:r>
+        <w:rPr>
+          <w:szCs w:val="24"/>
+        </w:rPr>
+        <w:t>, the only bachelor’s program in family history available in North America</w:t>
+      </w:r>
+      <w:r>
+        <w:rPr>
+          <w:szCs w:val="24"/>
+        </w:rPr>
+        <w:t>.</w:t>
+      </w:r>
+      <w:r>
+        <w:rPr>
+          <w:szCs w:val="24"/>
+        </w:rPr>
+        <w:t xml:space="preserve"> </w:t>
+      </w:r>
+      <w:r>
+        <w:rPr>
+          <w:szCs w:val="24"/>
+        </w:rPr>
+        <w:t>The Church History Department collaborates with the History Department and offers</w:t>
+      </w:r>
+      <w:r>
+        <w:rPr>
+          <w:szCs w:val="24"/>
+        </w:rPr>
+        <w:t xml:space="preserve"> related courses in family history.</w:t>
+      </w:r>
+      <w:r>
+        <w:rPr>
+          <w:szCs w:val="24"/>
+        </w:rPr>
+        <w:t xml:space="preserve"> </w:t>
+      </w:r>
+      <w:r>
+        <w:rPr>
+          <w:szCs w:val="24"/>
+        </w:rPr>
+        <w:t xml:space="preserve"> </w:t>
+      </w:r>
+      <w:r>
+        <w:rPr>
+          <w:szCs w:val="24"/>
+        </w:rPr>
+        <w:t xml:space="preserve">The Church History Department also runs </w:t>
+      </w:r>
+      <w:r>
+        <w:rPr>
+          <w:szCs w:val="24"/>
+        </w:rPr>
+        <w:t xml:space="preserve">a </w:t>
+      </w:r>
+      <w:r>
+        <w:rPr>
+          <w:szCs w:val="24"/>
+        </w:rPr>
+        <w:t>computer</w:t>
+      </w:r>
+      <w:r>
+        <w:rPr>
+          <w:szCs w:val="24"/>
+        </w:rPr>
+        <w:t xml:space="preserve"> lab</w:t>
+      </w:r>
+      <w:r>
+        <w:rPr>
+          <w:szCs w:val="24"/>
+        </w:rPr>
+        <w:t xml:space="preserve"> in the Joseph F. Smith Building</w:t>
+      </w:r>
+      <w:r>
+        <w:rPr>
+          <w:szCs w:val="24"/>
+        </w:rPr>
+        <w:t xml:space="preserve"> </w:t>
+      </w:r>
+      <w:r>
+        <w:rPr>
+          <w:szCs w:val="24"/>
+        </w:rPr>
+        <w:t xml:space="preserve">for </w:t>
+      </w:r>
+      <w:r>
+        <w:rPr>
+          <w:szCs w:val="24"/>
+        </w:rPr>
+        <w:t>training</w:t>
+      </w:r>
+      <w:r>
+        <w:rPr>
+          <w:szCs w:val="24"/>
+        </w:rPr>
+        <w:t xml:space="preserve"> Chur</w:t>
+      </w:r>
+      <w:r>
+        <w:rPr>
+          <w:szCs w:val="24"/>
+        </w:rPr>
+        <w:t xml:space="preserve">ch History and Doctrine </w:t>
+      </w:r>
+      <w:r>
+        <w:rPr>
+          <w:szCs w:val="24"/>
+        </w:rPr>
+        <w:t>261</w:t>
+      </w:r>
+      <w:r>
+        <w:rPr>
+          <w:szCs w:val="24"/>
+        </w:rPr>
+        <w:t xml:space="preserve"> family history students.  </w:t>
+      </w:r>
+      <w:r>
+        <w:rPr>
+          <w:szCs w:val="24"/>
+        </w:rPr>
+        <w:t>The Center for Family History and Genealogy serves as a research</w:t>
+      </w:r>
+      <w:r>
+        <w:rPr>
+          <w:szCs w:val="24"/>
+        </w:rPr>
+        <w:t>, digital publishing,</w:t>
+      </w:r>
+      <w:r>
+        <w:rPr>
+          <w:szCs w:val="24"/>
+        </w:rPr>
+        <w:t xml:space="preserve"> and internship</w:t>
+      </w:r>
+      <w:r>
+        <w:rPr>
+          <w:szCs w:val="24"/>
+        </w:rPr>
+        <w:t xml:space="preserve"> arm of the History Department.  The Bachelor of General Studies </w:t>
+      </w:r>
+      <w:r>
+        <w:rPr>
+          <w:szCs w:val="24"/>
+        </w:rPr>
+        <w:t>degree track in family history /genealogy</w:t>
+      </w:r>
+      <w:bookmarkStart w:id="0" w:name="_GoBack"/>
+      <w:bookmarkEnd w:id="0"/>
+      <w:r>
+        <w:rPr>
+          <w:szCs w:val="24"/>
+        </w:rPr>
+        <w:t xml:space="preserve"> is managed by the Division of Continuing Education.  </w:t>
+      </w:r>
+      <w:r>
+        <w:rPr>
+          <w:szCs w:val="24"/>
+        </w:rPr>
+        <w:t xml:space="preserve">The BYU Family History Technology Lab creates online research tools for family history under the auspices of the Computer Science Department.  </w:t>
+      </w:r>
+      <w:r>
+        <w:rPr>
+          <w:szCs w:val="24"/>
+        </w:rPr>
+        <w:t xml:space="preserve">The involvement of several campus units </w:t>
+      </w:r>
+      <w:r>
+        <w:rPr>
+          <w:szCs w:val="24"/>
+        </w:rPr>
+        <w:t xml:space="preserve">in family history-related programs </w:t>
+      </w:r>
+      <w:r>
+        <w:rPr>
+          <w:szCs w:val="24"/>
+        </w:rPr>
+        <w:t>increases the complexity of interactions and require</w:t>
       </w:r>
       <w:r>
         <w:rPr>
@@ -848,8 +1361,8 @@
 </file>
 
 <file path=word/numbering.xml><?xml version="1.0" encoding="utf-8"?>
-<w:numbering xmlns:wpc="http://schemas.microsoft.com/office/word/2010/wordprocessingCanvas" xmlns:mo="http://schemas.microsoft.com/office/mac/office/2008/main" xmlns:mc="http://schemas.openxmlformats.org/markup-compatibility/2006" xmlns:mv="urn:schemas-microsoft-com:mac:vml" xmlns:o="urn:schemas-microsoft-com:office:office" xmlns:r="http://schemas.openxmlformats.org/officeDocument/2006/relationships" xmlns:m="http://schemas.openxmlformats.org/officeDocument/2006/math" xmlns:v="urn:schemas-microsoft-com:vml" xmlns:wp14="http://schemas.microsoft.com/office/word/2010/wordprocessingDrawing" xmlns:wp="http://schemas.openxmlformats.org/drawingml/2006/wordprocessingDrawing" xmlns:w10="urn:schemas-microsoft-com:office:word" xmlns:w="http://schemas.openxmlformats.org/wordprocessingml/2006/main" xmlns:w14="http://schemas.microsoft.com/office/word/2010/wordml" xmlns:w15="http://schemas.microsoft.com/office/word/2012/wordml" xmlns:wpg="http://schemas.microsoft.com/office/word/2010/wordprocessingGroup" xmlns:wpi="http://schemas.microsoft.com/office/word/2010/wordprocessingInk" xmlns:wne="http://schemas.microsoft.com/office/word/2006/wordml" xmlns:wps="http://schemas.microsoft.com/office/word/2010/wordprocessingShape" mc:Ignorable="w14 w15 wp14">
-  <w:abstractNum w:abstractNumId="0">
+<w:numbering xmlns:wpc="http://schemas.microsoft.com/office/word/2010/wordprocessingCanvas" xmlns:cx="http://schemas.microsoft.com/office/drawing/2014/chartex" xmlns:cx1="http://schemas.microsoft.com/office/drawing/2015/9/8/chartex" xmlns:mc="http://schemas.openxmlformats.org/markup-compatibility/2006" xmlns:o="urn:schemas-microsoft-com:office:office" xmlns:r="http://schemas.openxmlformats.org/officeDocument/2006/relationships" xmlns:m="http://schemas.openxmlformats.org/officeDocument/2006/math" xmlns:v="urn:schemas-microsoft-com:vml" xmlns:wp14="http://schemas.microsoft.com/office/word/2010/wordprocessingDrawing" xmlns:wp="http://schemas.openxmlformats.org/drawingml/2006/wordprocessingDrawing" xmlns:w10="urn:schemas-microsoft-com:office:word" xmlns:w="http://schemas.openxmlformats.org/wordprocessingml/2006/main" xmlns:w14="http://schemas.microsoft.com/office/word/2010/wordml" xmlns:w15="http://schemas.microsoft.com/office/word/2012/wordml" xmlns:w16se="http://schemas.microsoft.com/office/word/2015/wordml/symex" xmlns:wpg="http://schemas.microsoft.com/office/word/2010/wordprocessingGroup" xmlns:wpi="http://schemas.microsoft.com/office/word/2010/wordprocessingInk" xmlns:wne="http://schemas.microsoft.com/office/word/2006/wordml" xmlns:wps="http://schemas.microsoft.com/office/word/2010/wordprocessingShape" mc:Ignorable="w14 w15 w16se wp14">
+  <w:abstractNum w:abstractNumId="0" w15:restartNumberingAfterBreak="0">
     <w:nsid w:val="04D50E37"/>
     <w:multiLevelType w:val="hybridMultilevel"/>
     <w:tmpl w:val="10060EA0"/>
@@ -962,7 +1475,7 @@
       </w:rPr>
     </w:lvl>
   </w:abstractNum>
-  <w:abstractNum w:abstractNumId="1">
+  <w:abstractNum w:abstractNumId="1" w15:restartNumberingAfterBreak="0">
     <w:nsid w:val="4C0B03F8"/>
     <w:multiLevelType w:val="hybridMultilevel"/>
     <w:tmpl w:val="8E7CB54E"/>
@@ -1075,7 +1588,7 @@
       </w:rPr>
     </w:lvl>
   </w:abstractNum>
-  <w:abstractNum w:abstractNumId="2">
+  <w:abstractNum w:abstractNumId="2" w15:restartNumberingAfterBreak="0">
     <w:nsid w:val="6F4F73F2"/>
     <w:multiLevelType w:val="hybridMultilevel"/>
     <w:tmpl w:val="9DBCE21A"/>
@@ -1201,7 +1714,7 @@
 </file>
 
 <file path=word/styles.xml><?xml version="1.0" encoding="utf-8"?>
-<w:styles xmlns:mc="http://schemas.openxmlformats.org/markup-compatibility/2006" xmlns:r="http://schemas.openxmlformats.org/officeDocument/2006/relationships" xmlns:w="http://schemas.openxmlformats.org/wordprocessingml/2006/main" xmlns:w14="http://schemas.microsoft.com/office/word/2010/wordml" xmlns:w15="http://schemas.microsoft.com/office/word/2012/wordml" mc:Ignorable="w14 w15">
+<w:styles xmlns:mc="http://schemas.openxmlformats.org/markup-compatibility/2006" xmlns:r="http://schemas.openxmlformats.org/officeDocument/2006/relationships" xmlns:w="http://schemas.openxmlformats.org/wordprocessingml/2006/main" xmlns:w14="http://schemas.microsoft.com/office/word/2010/wordml" xmlns:w15="http://schemas.microsoft.com/office/word/2012/wordml" xmlns:w16se="http://schemas.microsoft.com/office/word/2015/wordml/symex" mc:Ignorable="w14 w15 w16se">
   <w:docDefaults>
     <w:rPrDefault>
       <w:rPr>
@@ -1213,11 +1726,12 @@
     </w:rPrDefault>
     <w:pPrDefault>
       <w:pPr>
-        <w:spacing w:after="160" w:line="259" w:lineRule="auto"/>
+        <w:spacing w:line="259" w:lineRule="auto"/>
+        <w:jc w:val="center"/>
       </w:pPr>
     </w:pPrDefault>
   </w:docDefaults>
-  <w:latentStyles w:defLockedState="0" w:defUIPriority="99" w:defSemiHidden="0" w:defUnhideWhenUsed="0" w:defQFormat="0" w:count="380">
+  <w:latentStyles w:defLockedState="0" w:defUIPriority="99" w:defSemiHidden="0" w:defUnhideWhenUsed="0" w:defQFormat="0" w:count="371">
     <w:lsdException w:name="Normal" w:uiPriority="0" w:qFormat="1"/>
     <w:lsdException w:name="heading 1" w:uiPriority="9" w:qFormat="1"/>
     <w:lsdException w:name="heading 2" w:semiHidden="1" w:uiPriority="9" w:unhideWhenUsed="1" w:qFormat="1"/>

</xml_diff>